<commit_message>
1.Rename file name to pure low-case 2.Advanced final report 3.Rename Seg_By_Retrieve to RetrieveSeg 4.Add comments to algorithm report 5.Delete mysterious lexicon.txt
</commit_message>
<xml_diff>
--- a/Docs/Report.docx
+++ b/Docs/Report.docx
@@ -4,13 +4,12 @@
   <w:body>
     <w:p>
       <w:pPr>
-        <w:pStyle w:val="大标题 2"/>
-        <w:jc w:val="center"/>
-      </w:pPr>
-      <w:r>
-        <w:rPr>
-          <w:rtl w:val="0"/>
-          <w:lang w:val="en-US"/>
+        <w:pStyle w:val="大标题"/>
+        <w:bidi w:val="0"/>
+      </w:pPr>
+      <w:r>
+        <w:rPr>
+          <w:rtl w:val="0"/>
         </w:rPr>
         <w:t>Final Report</w:t>
       </w:r>
@@ -18,91 +17,146 @@
     <w:p>
       <w:pPr>
         <w:pStyle w:val="正文 3"/>
+      </w:pPr>
+      <w:r>
+        <w:rPr>
+          <w:rtl w:val="0"/>
+        </w:rPr>
+        <w:t>Team Name:Pyson</w:t>
+      </w:r>
+    </w:p>
+    <w:p>
+      <w:pPr>
+        <w:pStyle w:val="正文 3"/>
+      </w:pPr>
+      <w:r>
+        <w:rPr>
+          <w:rtl w:val="0"/>
+        </w:rPr>
+        <w:t>Team Leader:ZhouBen</w:t>
+      </w:r>
+    </w:p>
+    <w:p>
+      <w:pPr>
+        <w:pStyle w:val="正文 3"/>
+      </w:pPr>
+      <w:r>
+        <w:rPr>
+          <w:rtl w:val="0"/>
+        </w:rPr>
+        <w:t>Date: 2015-12-24</w:t>
+      </w:r>
+    </w:p>
+    <w:p>
+      <w:pPr>
+        <w:pStyle w:val="小标题"/>
+      </w:pPr>
+      <w:r>
+        <w:rPr>
+          <w:rtl w:val="0"/>
+        </w:rPr>
+        <w:t>1.Prototype System Introduction</w:t>
+      </w:r>
+    </w:p>
+    <w:p>
+      <w:pPr>
+        <w:pStyle w:val="副标题"/>
         <w:bidi w:val="0"/>
       </w:pPr>
       <w:r>
         <w:rPr>
           <w:rtl w:val="0"/>
         </w:rPr>
-        <w:t>Team Name:Pyson</w:t>
-      </w:r>
-    </w:p>
-    <w:p>
-      <w:pPr>
-        <w:pStyle w:val="正文 3"/>
+        <w:t>1.1 Functions</w:t>
+      </w:r>
+    </w:p>
+    <w:p>
+      <w:pPr>
+        <w:pStyle w:val="副标题"/>
         <w:bidi w:val="0"/>
       </w:pPr>
       <w:r>
         <w:rPr>
           <w:rtl w:val="0"/>
         </w:rPr>
-        <w:t>Team Leader:ZhouBen</w:t>
-      </w:r>
-    </w:p>
-    <w:p>
-      <w:pPr>
-        <w:pStyle w:val="正文 3"/>
+        <w:t>1.2 Running Environment</w:t>
+      </w:r>
+    </w:p>
+    <w:p>
+      <w:pPr>
+        <w:pStyle w:val="正文"/>
+      </w:pPr>
+      <w:r>
+        <w:rPr>
+          <w:rtl w:val="0"/>
+          <w:lang w:val="en-US"/>
+        </w:rPr>
+        <w:t>Windows 7 or later</w:t>
+      </w:r>
+    </w:p>
+    <w:p>
+      <w:pPr>
+        <w:pStyle w:val="正文"/>
+      </w:pPr>
+      <w:r>
+        <w:rPr>
+          <w:rtl w:val="0"/>
+          <w:lang w:val="en-US"/>
+        </w:rPr>
+        <w:t>Mac OSX or later</w:t>
+      </w:r>
+    </w:p>
+    <w:p>
+      <w:pPr>
+        <w:pStyle w:val="副标题"/>
         <w:bidi w:val="0"/>
       </w:pPr>
       <w:r>
         <w:rPr>
           <w:rtl w:val="0"/>
         </w:rPr>
-        <w:t>Date: 2015-12-24</w:t>
+        <w:t>1.3 Developing Environment</w:t>
+      </w:r>
+    </w:p>
+    <w:p>
+      <w:pPr>
+        <w:pStyle w:val="正文"/>
+      </w:pPr>
+      <w:r>
+        <w:rPr>
+          <w:rtl w:val="0"/>
+          <w:lang w:val="en-US"/>
+        </w:rPr>
+        <w:t>PyScripter 2.6.0</w:t>
+      </w:r>
+    </w:p>
+    <w:p>
+      <w:pPr>
+        <w:pStyle w:val="正文"/>
+      </w:pPr>
+      <w:r>
+        <w:rPr>
+          <w:rtl w:val="0"/>
+          <w:lang w:val="en-US"/>
+        </w:rPr>
+        <w:t>PyCharm 4.5.4</w:t>
+      </w:r>
+    </w:p>
+    <w:p>
+      <w:pPr>
+        <w:pStyle w:val="正文"/>
+      </w:pPr>
+      <w:r>
+        <w:rPr>
+          <w:rtl w:val="0"/>
+          <w:lang w:val="en-US"/>
+        </w:rPr>
+        <w:t>Github</w:t>
       </w:r>
     </w:p>
     <w:p>
       <w:pPr>
         <w:pStyle w:val="小标题"/>
-        <w:bidi w:val="0"/>
-      </w:pPr>
-      <w:r>
-        <w:rPr>
-          <w:rtl w:val="0"/>
-        </w:rPr>
-        <w:t>1.Prototype System Introduction</w:t>
-      </w:r>
-    </w:p>
-    <w:p>
-      <w:pPr>
-        <w:pStyle w:val="正文 3"/>
-        <w:bidi w:val="0"/>
-      </w:pPr>
-      <w:r>
-        <w:rPr>
-          <w:rtl w:val="0"/>
-        </w:rPr>
-        <w:t>1.1 Functions</w:t>
-      </w:r>
-    </w:p>
-    <w:p>
-      <w:pPr>
-        <w:pStyle w:val="正文 3"/>
-        <w:bidi w:val="0"/>
-      </w:pPr>
-      <w:r>
-        <w:rPr>
-          <w:rtl w:val="0"/>
-        </w:rPr>
-        <w:t>1.2 Running Environment</w:t>
-      </w:r>
-    </w:p>
-    <w:p>
-      <w:pPr>
-        <w:pStyle w:val="正文 3"/>
-        <w:bidi w:val="0"/>
-      </w:pPr>
-      <w:r>
-        <w:rPr>
-          <w:rtl w:val="0"/>
-        </w:rPr>
-        <w:t>1.3 Developing Environment</w:t>
-      </w:r>
-    </w:p>
-    <w:p>
-      <w:pPr>
-        <w:pStyle w:val="小标题"/>
-        <w:bidi w:val="0"/>
       </w:pPr>
       <w:r>
         <w:rPr>
@@ -114,7 +168,6 @@
     <w:p>
       <w:pPr>
         <w:pStyle w:val="正文 3"/>
-        <w:bidi w:val="0"/>
       </w:pPr>
       <w:r>
         <w:rPr>
@@ -126,7 +179,6 @@
     <w:p>
       <w:pPr>
         <w:pStyle w:val="正文 3"/>
-        <w:bidi w:val="0"/>
       </w:pPr>
       <w:r>
         <w:rPr>
@@ -139,7 +191,6 @@
     <w:p>
       <w:pPr>
         <w:pStyle w:val="正文 3"/>
-        <w:bidi w:val="0"/>
       </w:pPr>
       <w:r>
         <w:rPr>
@@ -151,7 +202,6 @@
     <w:p>
       <w:pPr>
         <w:pStyle w:val="正文 3"/>
-        <w:bidi w:val="0"/>
       </w:pPr>
       <w:r>
         <w:rPr>
@@ -164,7 +214,6 @@
     <w:p>
       <w:pPr>
         <w:pStyle w:val="正文 3"/>
-        <w:bidi w:val="0"/>
       </w:pPr>
       <w:r>
         <w:rPr>
@@ -176,7 +225,6 @@
     <w:p>
       <w:pPr>
         <w:pStyle w:val="正文 3"/>
-        <w:bidi w:val="0"/>
       </w:pPr>
       <w:r>
         <w:rPr>
@@ -189,7 +237,6 @@
     <w:p>
       <w:pPr>
         <w:pStyle w:val="正文 3"/>
-        <w:bidi w:val="0"/>
       </w:pPr>
       <w:r>
         <w:rPr>
@@ -202,7 +249,6 @@
     <w:p>
       <w:pPr>
         <w:pStyle w:val="正文 3"/>
-        <w:bidi w:val="0"/>
       </w:pPr>
       <w:r>
         <w:rPr>
@@ -215,13 +261,11 @@
     <w:p>
       <w:pPr>
         <w:pStyle w:val="正文 3"/>
-        <w:bidi w:val="0"/>
-      </w:pPr>
-    </w:p>
-    <w:p>
-      <w:pPr>
-        <w:pStyle w:val="正文 3"/>
-        <w:bidi w:val="0"/>
+      </w:pPr>
+    </w:p>
+    <w:p>
+      <w:pPr>
+        <w:pStyle w:val="正文 3"/>
       </w:pPr>
       <w:r>
         <w:rPr>
@@ -233,7 +277,6 @@
     <w:p>
       <w:pPr>
         <w:pStyle w:val="正文 3"/>
-        <w:bidi w:val="0"/>
       </w:pPr>
       <w:r>
         <w:rPr>
@@ -245,7 +288,6 @@
     <w:p>
       <w:pPr>
         <w:pStyle w:val="正文 3"/>
-        <w:bidi w:val="0"/>
       </w:pPr>
       <w:r>
         <w:rPr>
@@ -258,7 +300,6 @@
     <w:p>
       <w:pPr>
         <w:pStyle w:val="正文 3"/>
-        <w:bidi w:val="0"/>
       </w:pPr>
       <w:r>
         <w:rPr>
@@ -270,7 +311,6 @@
     <w:p>
       <w:pPr>
         <w:pStyle w:val="正文 3"/>
-        <w:bidi w:val="0"/>
       </w:pPr>
       <w:r>
         <w:rPr>
@@ -283,7 +323,6 @@
     <w:p>
       <w:pPr>
         <w:pStyle w:val="正文 3"/>
-        <w:bidi w:val="0"/>
       </w:pPr>
       <w:r>
         <w:rPr>
@@ -305,7 +344,6 @@
     <w:p>
       <w:pPr>
         <w:pStyle w:val="正文 3"/>
-        <w:bidi w:val="0"/>
       </w:pPr>
       <w:r>
         <w:rPr>
@@ -318,205 +356,874 @@
     <w:p>
       <w:pPr>
         <w:pStyle w:val="正文 3"/>
+      </w:pPr>
+      <w:r>
+        <w:tab/>
+      </w:r>
+      <w:r>
+        <w:rPr>
+          <w:rtl w:val="0"/>
+        </w:rPr>
+        <w:t>User i</w:t>
+      </w:r>
+      <w:r>
+        <w:rPr>
+          <w:rtl w:val="0"/>
+        </w:rPr>
+        <w:t>nput processing part of View.py</w:t>
+      </w:r>
+    </w:p>
+    <w:p>
+      <w:pPr>
+        <w:pStyle w:val="正文 3"/>
+      </w:pPr>
+    </w:p>
+    <w:p>
+      <w:pPr>
+        <w:pStyle w:val="正文 3"/>
+      </w:pPr>
+      <w:r>
+        <w:rPr>
+          <w:rtl w:val="0"/>
+        </w:rPr>
+        <w:t>In the view of MVC:</w:t>
+      </w:r>
+    </w:p>
+    <w:p>
+      <w:pPr>
+        <w:pStyle w:val="正文 3"/>
+      </w:pPr>
+      <w:r>
+        <w:rPr>
+          <w:rtl w:val="0"/>
+        </w:rPr>
+        <w:t>Yuan Meng: View</w:t>
+      </w:r>
+    </w:p>
+    <w:p>
+      <w:pPr>
+        <w:pStyle w:val="正文 3"/>
+      </w:pPr>
+      <w:r>
+        <w:rPr>
+          <w:rtl w:val="0"/>
+        </w:rPr>
+        <w:t>Hu Guo Shen: Model</w:t>
+      </w:r>
+    </w:p>
+    <w:p>
+      <w:pPr>
+        <w:pStyle w:val="正文 3"/>
+      </w:pPr>
+      <w:r>
+        <w:rPr>
+          <w:rtl w:val="0"/>
+        </w:rPr>
+        <w:t>Zhou Ben: Controller</w:t>
+      </w:r>
+    </w:p>
+    <w:p>
+      <w:pPr>
+        <w:pStyle w:val="小标题"/>
+      </w:pPr>
+      <w:r>
+        <w:rPr>
+          <w:rtl w:val="0"/>
+        </w:rPr>
+        <w:t>3.System Architecture</w:t>
+      </w:r>
+    </w:p>
+    <w:p>
+      <w:pPr>
+        <w:pStyle w:val="副标题"/>
         <w:bidi w:val="0"/>
       </w:pPr>
       <w:r>
         <w:rPr>
           <w:rtl w:val="0"/>
+          <w:lang w:val="en-US"/>
+        </w:rPr>
+        <w:t xml:space="preserve">3.1 </w:t>
+      </w:r>
+      <w:r>
+        <w:rPr>
+          <w:rtl w:val="0"/>
+          <w:lang w:val="zh-TW" w:eastAsia="zh-TW"/>
+        </w:rPr>
+        <w:t>Introduction</w:t>
+      </w:r>
+    </w:p>
+    <w:p>
+      <w:pPr>
+        <w:pStyle w:val="正文 3"/>
+        <w:rPr>
+          <w:lang w:val="en-US"/>
+        </w:rPr>
+      </w:pPr>
+      <w:r>
+        <w:rPr>
+          <w:rtl w:val="0"/>
         </w:rPr>
         <w:tab/>
-        <w:t>Input processing part of View.py</w:t>
-      </w:r>
+        <w:t>We develop this prototype system under the g</w:t>
+      </w:r>
+      <w:r>
+        <w:rPr>
+          <w:rtl w:val="0"/>
+          <w:lang w:val="en-US"/>
+        </w:rPr>
+        <w:t>uid</w:t>
+      </w:r>
+      <w:r>
+        <w:rPr>
+          <w:rtl w:val="0"/>
+          <w:lang w:val="zh-TW" w:eastAsia="zh-TW"/>
+        </w:rPr>
+        <w:t>ing</w:t>
+      </w:r>
+      <w:r>
+        <w:rPr>
+          <w:rtl w:val="0"/>
+          <w:lang w:val="en-US"/>
+        </w:rPr>
+        <w:t xml:space="preserve"> ideology</w:t>
+      </w:r>
+      <w:r>
+        <w:rPr>
+          <w:rtl w:val="0"/>
+          <w:lang w:val="en-US"/>
+        </w:rPr>
+        <w:t xml:space="preserve"> of </w:t>
+      </w:r>
+      <w:r>
+        <w:rPr>
+          <w:rtl w:val="0"/>
+          <w:lang w:val="en-US"/>
+        </w:rPr>
+        <w:t>MVC</w:t>
+      </w:r>
+      <w:r>
+        <w:rPr>
+          <w:rtl w:val="0"/>
+          <w:lang w:val="en-US"/>
+        </w:rPr>
+        <w:t>.</w:t>
+      </w:r>
+    </w:p>
+    <w:p>
+      <w:pPr>
+        <w:pStyle w:val="正文 3"/>
+      </w:pPr>
+      <w:r>
+        <w:rPr>
+          <w:rtl w:val="0"/>
+          <w:lang w:val="en-US"/>
+        </w:rPr>
+        <w:tab/>
+        <w:t xml:space="preserve">MVC is a classic design pattern firstly used in user interface design,but now its idea has </w:t>
+      </w:r>
+      <w:r>
+        <w:rPr>
+          <w:rtl w:val="0"/>
+          <w:lang w:val="en-US"/>
+        </w:rPr>
+        <w:t>been used in a much wider range.MVC design pattern decouples different functions in the system.Its clear separation not only improves the readability and maintainability of the system but also forms a duty division naturally.</w:t>
+      </w:r>
+    </w:p>
+    <w:p>
+      <w:pPr>
+        <w:pStyle w:val="正文 3"/>
+      </w:pPr>
+      <w:r>
+        <w:rPr>
+          <w:rtl w:val="0"/>
+        </w:rPr>
+        <w:tab/>
+        <w:t>MVC decomposes a typical system into three parts:model,view and controller.</w:t>
+      </w:r>
+    </w:p>
+    <w:p>
+      <w:pPr>
+        <w:pStyle w:val="副标题"/>
+        <w:bidi w:val="0"/>
+        <w:rPr>
+          <w:lang w:val="en-US"/>
+        </w:rPr>
+      </w:pPr>
+      <w:r>
+        <w:rPr>
+          <w:rtl w:val="0"/>
+          <w:lang w:val="zh-TW" w:eastAsia="zh-TW"/>
+        </w:rPr>
+        <w:t>3</w:t>
+      </w:r>
+      <w:r>
+        <w:rPr>
+          <w:rtl w:val="0"/>
+          <w:lang w:val="en-US"/>
+        </w:rPr>
+        <w:t>.2 Model</w:t>
+      </w:r>
+    </w:p>
+    <w:p>
+      <w:pPr>
+        <w:pStyle w:val="正文"/>
+      </w:pPr>
+      <w:r>
+        <w:rPr>
+          <w:rtl w:val="0"/>
+          <w:lang w:val="en-US"/>
+        </w:rPr>
+        <w:tab/>
+        <w:t xml:space="preserve">Model is the core of the system encapsulating the </w:t>
+      </w:r>
+      <w:r>
+        <w:rPr>
+          <w:rtl w:val="0"/>
+          <w:lang w:val="en-US"/>
+        </w:rPr>
+        <w:t>essential data and service logic.</w:t>
+      </w:r>
+    </w:p>
+    <w:p>
+      <w:pPr>
+        <w:pStyle w:val="正文"/>
+      </w:pPr>
+      <w:r>
+        <w:rPr>
+          <w:rtl w:val="0"/>
+          <w:lang w:val="en-US"/>
+        </w:rPr>
+        <w:tab/>
+        <w:t>In our case,data and service logic denote the lexicon and the algorithm used to perform segmentation.</w:t>
+      </w:r>
+    </w:p>
+    <w:p>
+      <w:pPr>
+        <w:pStyle w:val="正文"/>
+      </w:pPr>
+      <w:r>
+        <w:rPr>
+          <w:rtl w:val="0"/>
+          <w:lang w:val="en-US"/>
+        </w:rPr>
+        <w:tab/>
+        <w:t xml:space="preserve">In the view of code,the package </w:t>
+      </w:r>
+      <w:r>
+        <w:rPr>
+          <w:i w:val="1"/>
+          <w:iCs w:val="1"/>
+          <w:rtl w:val="0"/>
+          <w:lang w:val="en-US"/>
+        </w:rPr>
+        <w:t xml:space="preserve">kernel </w:t>
+      </w:r>
+      <w:r>
+        <w:rPr>
+          <w:rtl w:val="0"/>
+          <w:lang w:val="en-US"/>
+        </w:rPr>
+        <w:t>in our source code is responsible for the model part including:</w:t>
+      </w:r>
+    </w:p>
+    <w:p>
+      <w:pPr>
+        <w:pStyle w:val="正文"/>
+        <w:rPr>
+          <w:i w:val="1"/>
+          <w:iCs w:val="1"/>
+        </w:rPr>
+      </w:pPr>
+      <w:r>
+        <w:rPr>
+          <w:i w:val="0"/>
+          <w:iCs w:val="0"/>
+          <w:rtl w:val="0"/>
+          <w:lang w:val="en-US"/>
+        </w:rPr>
+        <w:t>1.</w:t>
+      </w:r>
+      <w:r>
+        <w:rPr>
+          <w:i w:val="1"/>
+          <w:iCs w:val="1"/>
+          <w:rtl w:val="0"/>
+          <w:lang w:val="en-US"/>
+        </w:rPr>
+        <w:t>__init__.py:</w:t>
+      </w:r>
+    </w:p>
+    <w:p>
+      <w:pPr>
+        <w:pStyle w:val="正文"/>
+      </w:pPr>
+      <w:r>
+        <w:rPr>
+          <w:rtl w:val="0"/>
+          <w:lang w:val="zh-CN" w:eastAsia="zh-CN"/>
+        </w:rPr>
+        <w:tab/>
+        <w:t>Basic</w:t>
+      </w:r>
+      <w:r>
+        <w:rPr>
+          <w:rtl w:val="0"/>
+          <w:lang w:val="en-US"/>
+        </w:rPr>
+        <w:t xml:space="preserve"> classes definition.</w:t>
+      </w:r>
+    </w:p>
+    <w:p>
+      <w:pPr>
+        <w:pStyle w:val="正文"/>
+        <w:rPr>
+          <w:i w:val="1"/>
+          <w:iCs w:val="1"/>
+        </w:rPr>
+      </w:pPr>
+      <w:r>
+        <w:rPr>
+          <w:i w:val="0"/>
+          <w:iCs w:val="0"/>
+          <w:rtl w:val="0"/>
+          <w:lang w:val="en-US"/>
+        </w:rPr>
+        <w:t>2.</w:t>
+      </w:r>
+      <w:r>
+        <w:rPr>
+          <w:i w:val="1"/>
+          <w:iCs w:val="1"/>
+          <w:rtl w:val="0"/>
+          <w:lang w:val="en-US"/>
+        </w:rPr>
+        <w:t>segmentation_by_retrieve.py:</w:t>
+      </w:r>
+    </w:p>
+    <w:p>
+      <w:pPr>
+        <w:pStyle w:val="正文"/>
+      </w:pPr>
+      <w:r>
+        <w:tab/>
+      </w:r>
+      <w:r>
+        <w:rPr>
+          <w:rtl w:val="0"/>
+          <w:lang w:val="en-US"/>
+        </w:rPr>
+        <w:t>Where segmentation involves special cases where high-priority is required, including quotation identification,terminology and particular cases.</w:t>
+      </w:r>
+    </w:p>
+    <w:p>
+      <w:pPr>
+        <w:pStyle w:val="正文"/>
+        <w:rPr>
+          <w:i w:val="1"/>
+          <w:iCs w:val="1"/>
+        </w:rPr>
+      </w:pPr>
+      <w:r>
+        <w:rPr>
+          <w:i w:val="0"/>
+          <w:iCs w:val="0"/>
+          <w:rtl w:val="0"/>
+          <w:lang w:val="en-US"/>
+        </w:rPr>
+        <w:t>3.</w:t>
+      </w:r>
+      <w:r>
+        <w:rPr>
+          <w:i w:val="1"/>
+          <w:iCs w:val="1"/>
+          <w:rtl w:val="0"/>
+          <w:lang w:val="en-US"/>
+        </w:rPr>
+        <w:t>mi.py,dts_calculate.py,judge.py:</w:t>
+      </w:r>
+    </w:p>
+    <w:p>
+      <w:pPr>
+        <w:pStyle w:val="正文"/>
+      </w:pPr>
+      <w:r>
+        <w:rPr>
+          <w:rtl w:val="0"/>
+          <w:lang w:val="en-US"/>
+        </w:rPr>
+        <w:tab/>
+        <w:t>Where typical steps of word segmentation is done.</w:t>
+      </w:r>
+    </w:p>
+    <w:p>
+      <w:pPr>
+        <w:pStyle w:val="正文"/>
+        <w:rPr>
+          <w:i w:val="1"/>
+          <w:iCs w:val="1"/>
+        </w:rPr>
+      </w:pPr>
+      <w:r>
+        <w:rPr>
+          <w:i w:val="1"/>
+          <w:iCs w:val="1"/>
+          <w:rtl w:val="0"/>
+          <w:lang w:val="en-US"/>
+        </w:rPr>
+        <w:t>4</w:t>
+      </w:r>
+      <w:r>
+        <w:rPr>
+          <w:i w:val="0"/>
+          <w:iCs w:val="0"/>
+          <w:rtl w:val="0"/>
+          <w:lang w:val="en-US"/>
+        </w:rPr>
+        <w:t>.</w:t>
+      </w:r>
+      <w:r>
+        <w:rPr>
+          <w:i w:val="1"/>
+          <w:iCs w:val="1"/>
+          <w:rtl w:val="0"/>
+          <w:lang w:val="en-US"/>
+        </w:rPr>
+        <w:t>test.py</w:t>
+      </w:r>
+    </w:p>
+    <w:p>
+      <w:pPr>
+        <w:pStyle w:val="正文"/>
+      </w:pPr>
+      <w:r>
+        <w:rPr>
+          <w:rtl w:val="0"/>
+          <w:lang w:val="en-US"/>
+        </w:rPr>
+        <w:tab/>
+        <w:t>Test logic and implementation</w:t>
+      </w:r>
+    </w:p>
+    <w:p>
+      <w:pPr>
+        <w:pStyle w:val="正文"/>
+      </w:pPr>
+      <w:r>
+        <w:rPr>
+          <w:rtl w:val="0"/>
+          <w:lang w:val="en-US"/>
+        </w:rPr>
+        <w:t>5.some txt files</w:t>
+      </w:r>
+    </w:p>
+    <w:p>
+      <w:pPr>
+        <w:pStyle w:val="正文"/>
+      </w:pPr>
+      <w:r>
+        <w:rPr>
+          <w:rtl w:val="0"/>
+          <w:lang w:val="en-US"/>
+        </w:rPr>
+        <w:tab/>
+        <w:t>Includes lexicon,corpora,test answers and so on.</w:t>
+      </w:r>
+    </w:p>
+    <w:p>
+      <w:pPr>
+        <w:pStyle w:val="正文"/>
+      </w:pPr>
+    </w:p>
+    <w:p>
+      <w:pPr>
+        <w:pStyle w:val="正文"/>
+      </w:pPr>
+      <w:r>
+        <w:rPr>
+          <w:rtl w:val="0"/>
+          <w:lang w:val="en-US"/>
+        </w:rPr>
+        <w:t>The detail of algorithm will be discussed later.</w:t>
+      </w:r>
+    </w:p>
+    <w:p>
+      <w:pPr>
+        <w:pStyle w:val="正文"/>
+      </w:pPr>
+    </w:p>
+    <w:p>
+      <w:pPr>
+        <w:pStyle w:val="副标题"/>
+        <w:bidi w:val="0"/>
+      </w:pPr>
+      <w:r>
+        <w:rPr>
+          <w:rtl w:val="0"/>
+        </w:rPr>
+        <w:t>3.3 View</w:t>
+      </w:r>
+    </w:p>
+    <w:p>
+      <w:pPr>
+        <w:pStyle w:val="正文"/>
+      </w:pPr>
+      <w:r>
+        <w:rPr>
+          <w:rtl w:val="0"/>
+          <w:lang w:val="en-US"/>
+        </w:rPr>
+        <w:tab/>
+        <w:t xml:space="preserve">View is </w:t>
+      </w:r>
+      <w:r>
+        <w:rPr>
+          <w:rtl w:val="0"/>
+          <w:lang w:val="zh-CN" w:eastAsia="zh-CN"/>
+        </w:rPr>
+        <w:t>the</w:t>
+      </w:r>
+      <w:r>
+        <w:rPr>
+          <w:rtl w:val="0"/>
+          <w:lang w:val="en-US"/>
+        </w:rPr>
+        <w:t xml:space="preserve"> manager of GUI which enables user to input as well as demonstrate result to them.</w:t>
+      </w:r>
+    </w:p>
+    <w:p>
+      <w:pPr>
+        <w:pStyle w:val="正文"/>
+      </w:pPr>
+      <w:r>
+        <w:rPr>
+          <w:rtl w:val="0"/>
+          <w:lang w:val="en-US"/>
+        </w:rPr>
+        <w:tab/>
+        <w:t xml:space="preserve">In our code,the file </w:t>
+      </w:r>
+      <w:r>
+        <w:rPr>
+          <w:i w:val="1"/>
+          <w:iCs w:val="1"/>
+          <w:rtl w:val="0"/>
+          <w:lang w:val="en-US"/>
+        </w:rPr>
+        <w:t>view.py</w:t>
+      </w:r>
+      <w:r>
+        <w:rPr>
+          <w:rtl w:val="0"/>
+          <w:lang w:val="zh-CN" w:eastAsia="zh-CN"/>
+        </w:rPr>
+        <w:t xml:space="preserve"> </w:t>
+      </w:r>
+      <w:r>
+        <w:rPr>
+          <w:rtl w:val="0"/>
+          <w:lang w:val="en-US"/>
+        </w:rPr>
+        <w:t>contains this part,in which we use python standard library tkinter to construct interface.</w:t>
+      </w:r>
+    </w:p>
+    <w:p>
+      <w:pPr>
+        <w:pStyle w:val="正文 3"/>
+      </w:pPr>
+    </w:p>
+    <w:p>
+      <w:pPr>
+        <w:pStyle w:val="正文 3"/>
+      </w:pPr>
+      <w:r>
+        <w:rPr>
+          <w:rtl w:val="0"/>
+        </w:rPr>
+        <w:t>User permission:</w:t>
+      </w:r>
+    </w:p>
+    <w:p>
+      <w:pPr>
+        <w:pStyle w:val="正文 3"/>
+      </w:pPr>
+      <w:r>
+        <w:rPr>
+          <w:rtl w:val="0"/>
+        </w:rPr>
+        <w:t>Inte</w:t>
+      </w:r>
+      <w:r>
+        <w:rPr>
+          <w:rtl w:val="0"/>
+        </w:rPr>
+        <w:t>rface</w:t>
+      </w:r>
+      <w:r>
+        <w:rPr>
+          <w:rtl w:val="0"/>
+        </w:rPr>
+        <w:t xml:space="preserve"> design:</w:t>
+      </w:r>
+    </w:p>
+    <w:p>
+      <w:pPr>
+        <w:pStyle w:val="正文 3"/>
+      </w:pPr>
+      <w:r>
+        <w:rPr>
+          <w:rtl w:val="0"/>
+        </w:rPr>
+        <w:t>Snapshots:(</w:t>
+      </w:r>
+      <w:r>
+        <w:rPr>
+          <w:rFonts w:ascii="Arial Unicode MS" w:cs="Arial Unicode MS" w:hAnsi="Arial Unicode MS" w:eastAsia="Arial Unicode MS" w:hint="eastAsia"/>
+          <w:b w:val="0"/>
+          <w:bCs w:val="0"/>
+          <w:i w:val="0"/>
+          <w:iCs w:val="0"/>
+          <w:rtl w:val="0"/>
+          <w:lang w:val="zh-CN" w:eastAsia="zh-CN"/>
+        </w:rPr>
+        <w:t>暂缺，等全做完了补上</w:t>
+      </w:r>
+      <w:r>
+        <w:rPr>
+          <w:rtl w:val="0"/>
+        </w:rPr>
+        <w:t>)</w:t>
+      </w:r>
+    </w:p>
+    <w:p>
+      <w:pPr>
+        <w:pStyle w:val="副标题"/>
+        <w:bidi w:val="0"/>
+      </w:pPr>
+      <w:r>
+        <w:rPr>
+          <w:rtl w:val="0"/>
+        </w:rPr>
+        <w:t>3.4 Controller</w:t>
+      </w:r>
+    </w:p>
+    <w:p>
+      <w:pPr>
+        <w:pStyle w:val="正文"/>
+      </w:pPr>
+      <w:r>
+        <w:rPr>
+          <w:rtl w:val="0"/>
+          <w:lang w:val="en-US"/>
+        </w:rPr>
+        <w:tab/>
+        <w:t>Controller is the bridge between view and model.It interprets the inputs from view from human-compatible content into machine-compatible content which is a call to a particular function of model in most cases.When model returns a value,it need to reformat it into human-compatible stuff.</w:t>
+      </w:r>
+    </w:p>
+    <w:p>
+      <w:pPr>
+        <w:pStyle w:val="正文"/>
+      </w:pPr>
+      <w:r>
+        <w:tab/>
+      </w:r>
+      <w:r>
+        <w:rPr>
+          <w:rtl w:val="0"/>
+          <w:lang w:val="en-US"/>
+        </w:rPr>
+        <w:t>In our program,</w:t>
+      </w:r>
+      <w:r>
+        <w:rPr>
+          <w:i w:val="1"/>
+          <w:iCs w:val="1"/>
+          <w:rtl w:val="0"/>
+          <w:lang w:val="en-US"/>
+        </w:rPr>
+        <w:t>controller.py</w:t>
+      </w:r>
+      <w:r>
+        <w:rPr>
+          <w:rtl w:val="0"/>
+          <w:lang w:val="en-US"/>
+        </w:rPr>
+        <w:t xml:space="preserve"> implements main of the controller.But because of the character of tkinter,there is a tight coupling between the user input processing and interface constructing,resulting in that a part of </w:t>
+      </w:r>
+      <w:r>
+        <w:rPr>
+          <w:i w:val="1"/>
+          <w:iCs w:val="1"/>
+          <w:rtl w:val="0"/>
+          <w:lang w:val="en-US"/>
+        </w:rPr>
+        <w:t xml:space="preserve">view.py </w:t>
+      </w:r>
+      <w:r>
+        <w:rPr>
+          <w:rtl w:val="0"/>
+          <w:lang w:val="en-US"/>
+        </w:rPr>
+        <w:t>also works for controller.</w:t>
+      </w:r>
+    </w:p>
+    <w:p>
+      <w:pPr>
+        <w:pStyle w:val="正文"/>
+      </w:pPr>
+      <w:r>
+        <w:rPr>
+          <w:rtl w:val="0"/>
+          <w:lang w:val="en-US"/>
+        </w:rPr>
+        <w:tab/>
+        <w:t>Controller is a rather important part which controls the path on which the system works.</w:t>
+      </w:r>
+    </w:p>
+    <w:p>
+      <w:pPr>
+        <w:pStyle w:val="正文"/>
+      </w:pPr>
+      <w:r>
+        <w:rPr>
+          <w:rtl w:val="0"/>
+          <w:lang w:val="en-US"/>
+        </w:rPr>
+        <w:t>But in our case,the necessary communication between view and model is relatively simple,so it</w:t>
+      </w:r>
+      <w:r>
+        <w:drawing>
+          <wp:anchor distT="152400" distB="152400" distL="152400" distR="152400" simplePos="0" relativeHeight="251659264" behindDoc="0" locked="0" layoutInCell="1" allowOverlap="1">
+            <wp:simplePos x="0" y="0"/>
+            <wp:positionH relativeFrom="margin">
+              <wp:posOffset>1203880</wp:posOffset>
+            </wp:positionH>
+            <wp:positionV relativeFrom="line">
+              <wp:posOffset>304800</wp:posOffset>
+            </wp:positionV>
+            <wp:extent cx="2578856" cy="1778000"/>
+            <wp:effectExtent l="0" t="0" r="0" b="0"/>
+            <wp:wrapTopAndBottom distT="152400" distB="152400"/>
+            <wp:docPr id="1073741825" name="officeArt object"/>
+            <wp:cNvGraphicFramePr/>
+            <a:graphic xmlns:a="http://schemas.openxmlformats.org/drawingml/2006/main">
+              <a:graphicData uri="http://schemas.openxmlformats.org/drawingml/2006/picture">
+                <pic:pic xmlns:pic="http://schemas.openxmlformats.org/drawingml/2006/picture">
+                  <pic:nvPicPr>
+                    <pic:cNvPr id="1073741825" name="pasted-image.tiff"/>
+                    <pic:cNvPicPr>
+                      <a:picLocks noChangeAspect="1"/>
+                    </pic:cNvPicPr>
+                  </pic:nvPicPr>
+                  <pic:blipFill>
+                    <a:blip r:embed="rId4">
+                      <a:extLst/>
+                    </a:blip>
+                    <a:stretch>
+                      <a:fillRect/>
+                    </a:stretch>
+                  </pic:blipFill>
+                  <pic:spPr>
+                    <a:xfrm>
+                      <a:off x="0" y="0"/>
+                      <a:ext cx="2578856" cy="1778000"/>
+                    </a:xfrm>
+                    <a:prstGeom prst="rect">
+                      <a:avLst/>
+                    </a:prstGeom>
+                    <a:ln w="25400" cap="flat">
+                      <a:solidFill>
+                        <a:srgbClr val="DDDDDD"/>
+                      </a:solidFill>
+                      <a:prstDash val="solid"/>
+                      <a:miter lim="400000"/>
+                    </a:ln>
+                    <a:effectLst/>
+                  </pic:spPr>
+                </pic:pic>
+              </a:graphicData>
+            </a:graphic>
+          </wp:anchor>
+        </w:drawing>
+      </w:r>
+      <w:r>
+        <w:rPr>
+          <w:rtl w:val="0"/>
+          <w:lang w:val="en-US"/>
+        </w:rPr>
+        <w:t xml:space="preserve"> only serves as a formatter and a middle station between view and model.</w:t>
+      </w:r>
+    </w:p>
+    <w:p>
+      <w:pPr>
+        <w:pStyle w:val="副标题"/>
+        <w:bidi w:val="0"/>
+      </w:pPr>
+      <w:r>
+        <w:rPr>
+          <w:rtl w:val="0"/>
+        </w:rPr>
+        <w:t>3.5 Workflow</w:t>
+      </w:r>
+    </w:p>
+    <w:p>
+      <w:pPr>
+        <w:pStyle w:val="正文"/>
+      </w:pPr>
+      <w:r>
+        <w:rPr>
+          <w:rtl w:val="0"/>
+          <w:lang w:val="en-US"/>
+        </w:rPr>
+        <w:t>(</w:t>
+      </w:r>
+      <w:r>
+        <w:rPr>
+          <w:rFonts w:ascii="Arial Unicode MS" w:cs="Arial Unicode MS" w:hAnsi="Arial Unicode MS" w:eastAsia="Arial Unicode MS" w:hint="eastAsia"/>
+          <w:b w:val="0"/>
+          <w:bCs w:val="0"/>
+          <w:i w:val="0"/>
+          <w:iCs w:val="0"/>
+          <w:rtl w:val="0"/>
+          <w:lang w:val="zh-CN" w:eastAsia="zh-CN"/>
+        </w:rPr>
+        <w:t>暂缺</w:t>
+      </w:r>
+      <w:r>
+        <w:rPr>
+          <w:rtl w:val="0"/>
+          <w:lang w:val="en-US"/>
+        </w:rPr>
+        <w:t>)</w:t>
+      </w:r>
+    </w:p>
+    <w:p>
+      <w:pPr>
+        <w:pStyle w:val="正文"/>
+      </w:pPr>
     </w:p>
     <w:p>
       <w:pPr>
         <w:pStyle w:val="小标题"/>
-        <w:bidi w:val="0"/>
-      </w:pPr>
-      <w:r>
-        <w:rPr>
-          <w:rtl w:val="0"/>
-        </w:rPr>
-        <w:t>3.System Architecture</w:t>
-      </w:r>
-    </w:p>
-    <w:p>
-      <w:pPr>
-        <w:pStyle w:val="正文 3"/>
-        <w:bidi w:val="0"/>
-      </w:pPr>
-      <w:r>
-        <w:rPr>
-          <w:rtl w:val="0"/>
-        </w:rPr>
-        <w:t xml:space="preserve">3.1 </w:t>
-      </w:r>
-      <w:r>
-        <w:rPr>
-          <w:rtl w:val="0"/>
-          <w:lang w:val="zh-CN" w:eastAsia="zh-CN"/>
-        </w:rPr>
-        <w:t>Introduction</w:t>
-      </w:r>
-    </w:p>
-    <w:p>
-      <w:pPr>
-        <w:pStyle w:val="正文 3"/>
-        <w:bidi w:val="0"/>
-      </w:pPr>
-      <w:r>
-        <w:rPr>
-          <w:rtl w:val="0"/>
-        </w:rPr>
-        <w:t>Guid</w:t>
-      </w:r>
-      <w:r>
-        <w:rPr>
-          <w:rtl w:val="0"/>
-          <w:lang w:val="zh-CN" w:eastAsia="zh-CN"/>
-        </w:rPr>
-        <w:t>ing</w:t>
-      </w:r>
-      <w:r>
-        <w:rPr>
-          <w:rtl w:val="0"/>
-        </w:rPr>
-        <w:t xml:space="preserve"> ideology:MVC</w:t>
-      </w:r>
-    </w:p>
-    <w:p>
-      <w:pPr>
-        <w:pStyle w:val="正文 3"/>
-        <w:bidi w:val="0"/>
-      </w:pPr>
-      <w:r>
-        <w:rPr>
-          <w:rtl w:val="0"/>
-        </w:rPr>
-        <w:t>System Architecture:</w:t>
-      </w:r>
-      <w:r>
-        <w:rPr>
-          <w:rtl w:val="0"/>
-          <w:lang w:val="zh-CN" w:eastAsia="zh-CN"/>
-        </w:rPr>
-        <w:t>3-tier</w:t>
-      </w:r>
-      <w:r>
-        <w:rPr>
-          <w:rtl w:val="0"/>
-        </w:rPr>
-        <w:t xml:space="preserve"> architecture</w:t>
-      </w:r>
-    </w:p>
-    <w:p>
-      <w:pPr>
-        <w:pStyle w:val="正文 3"/>
-        <w:bidi w:val="0"/>
-      </w:pPr>
-      <w:r>
-        <w:rPr>
-          <w:rtl w:val="0"/>
-        </w:rPr>
-        <w:t>(Here goes a picture)</w:t>
-      </w:r>
-    </w:p>
-    <w:p>
-      <w:pPr>
-        <w:pStyle w:val="正文 3"/>
-        <w:bidi w:val="0"/>
-      </w:pPr>
-      <w:r>
-        <w:rPr>
-          <w:rtl w:val="0"/>
-          <w:lang w:val="zh-CN" w:eastAsia="zh-CN"/>
-        </w:rPr>
-        <w:t>3</w:t>
-      </w:r>
-      <w:r>
-        <w:rPr>
-          <w:rtl w:val="0"/>
-        </w:rPr>
-        <w:t>.2 Model</w:t>
-      </w:r>
-    </w:p>
-    <w:p>
-      <w:pPr>
-        <w:pStyle w:val="正文 3"/>
-        <w:bidi w:val="0"/>
-      </w:pPr>
-      <w:r>
-        <w:rPr>
-          <w:rtl w:val="0"/>
-        </w:rPr>
-        <w:t>3.3 View</w:t>
-      </w:r>
-    </w:p>
-    <w:p>
-      <w:pPr>
-        <w:pStyle w:val="正文 3"/>
-        <w:bidi w:val="0"/>
-      </w:pPr>
-      <w:r>
-        <w:rPr>
-          <w:rtl w:val="0"/>
-        </w:rPr>
-        <w:t>Interface design:</w:t>
-      </w:r>
-    </w:p>
-    <w:p>
-      <w:pPr>
-        <w:pStyle w:val="正文 3"/>
-        <w:bidi w:val="0"/>
-      </w:pPr>
-      <w:r>
-        <w:rPr>
-          <w:rtl w:val="0"/>
-        </w:rPr>
-        <w:t>User permission:</w:t>
-      </w:r>
-    </w:p>
-    <w:p>
-      <w:pPr>
-        <w:pStyle w:val="正文 3"/>
-        <w:bidi w:val="0"/>
-      </w:pPr>
-      <w:r>
-        <w:rPr>
-          <w:rtl w:val="0"/>
-        </w:rPr>
-        <w:t>3.4 Controller</w:t>
+      </w:pPr>
+      <w:r>
+        <w:rPr>
+          <w:rtl w:val="0"/>
+          <w:lang w:val="zh-TW" w:eastAsia="zh-TW"/>
+        </w:rPr>
+        <w:t>4.Algorithm</w:t>
+      </w:r>
+      <w:r>
+        <w:rPr>
+          <w:rtl w:val="0"/>
+          <w:lang w:val="en-US"/>
+        </w:rPr>
+        <w:t xml:space="preserve"> Description</w:t>
       </w:r>
     </w:p>
     <w:p>
       <w:pPr>
         <w:pStyle w:val="小标题"/>
-        <w:bidi w:val="0"/>
-      </w:pPr>
-      <w:r>
-        <w:rPr>
-          <w:rtl w:val="0"/>
-          <w:lang w:val="zh-CN" w:eastAsia="zh-CN"/>
-        </w:rPr>
-        <w:t>4.Algorithm</w:t>
-      </w:r>
-      <w:r>
-        <w:rPr>
-          <w:rtl w:val="0"/>
-        </w:rPr>
-        <w:t xml:space="preserve"> Description</w:t>
-      </w:r>
-    </w:p>
-    <w:p>
-      <w:pPr>
-        <w:pStyle w:val="正文 3"/>
-        <w:bidi w:val="0"/>
-      </w:pPr>
-    </w:p>
-    <w:p>
-      <w:pPr>
-        <w:pStyle w:val="小标题"/>
-        <w:bidi w:val="0"/>
       </w:pPr>
       <w:r>
         <w:rPr>
@@ -528,7 +1235,6 @@
     <w:p>
       <w:pPr>
         <w:pStyle w:val="正文 3"/>
-        <w:bidi w:val="0"/>
       </w:pPr>
       <w:r>
         <w:rPr>
@@ -540,7 +1246,6 @@
     <w:p>
       <w:pPr>
         <w:pStyle w:val="正文 3"/>
-        <w:bidi w:val="0"/>
         <w:rPr>
           <w:rFonts w:ascii="Times" w:cs="Times" w:hAnsi="Times" w:eastAsia="Times"/>
           <w:sz w:val="24"/>
@@ -557,7 +1262,6 @@
     <w:p>
       <w:pPr>
         <w:pStyle w:val="小标题"/>
-        <w:bidi w:val="0"/>
       </w:pPr>
       <w:r>
         <w:rPr>
@@ -569,13 +1273,7 @@
     <w:p>
       <w:pPr>
         <w:pStyle w:val="默认"/>
-        <w:bidi w:val="0"/>
         <w:spacing w:after="240" w:line="340" w:lineRule="atLeast"/>
-        <w:ind w:left="0" w:right="0" w:firstLine="0"/>
-        <w:jc w:val="left"/>
-        <w:rPr>
-          <w:rtl w:val="0"/>
-        </w:rPr>
       </w:pPr>
       <w:r>
         <w:rPr>
@@ -587,18 +1285,10 @@
         </w:rPr>
         <w:t>Masterpiece!</w:t>
       </w:r>
-      <w:r>
-        <w:rPr>
-          <w:rFonts w:ascii="Times" w:cs="Times" w:hAnsi="Times" w:eastAsia="Times"/>
-          <w:sz w:val="24"/>
-          <w:szCs w:val="24"/>
-          <w:rtl w:val="0"/>
-        </w:rPr>
-      </w:r>
     </w:p>
     <w:sectPr>
-      <w:headerReference w:type="default" r:id="rId4"/>
-      <w:footerReference w:type="default" r:id="rId5"/>
+      <w:headerReference w:type="default" r:id="rId5"/>
+      <w:footerReference w:type="default" r:id="rId6"/>
       <w:pgSz w:w="11900" w:h="16840" w:orient="portrait"/>
       <w:pgMar w:top="1440" w:right="1247" w:bottom="1440" w:left="1247" w:header="720" w:footer="864"/>
       <w:bidi w:val="0"/>
@@ -610,6 +1300,10 @@
 <file path=word/footer1.xml><?xml version="1.0" encoding="utf-8"?>
 <w:ftr xmlns:r="http://schemas.openxmlformats.org/officeDocument/2006/relationships" xmlns:wp="http://schemas.openxmlformats.org/drawingml/2006/wordprocessingDrawing" xmlns:w="http://schemas.openxmlformats.org/wordprocessingml/2006/main" xmlns:w10="urn:schemas-microsoft-com:office:word" xmlns:w14="http://schemas.microsoft.com/office/word/2010/wordml" xmlns:wps="http://schemas.microsoft.com/office/word/2010/wordprocessingShape" xmlns:wpg="http://schemas.microsoft.com/office/word/2010/wordprocessingGroup" xmlns:mc="http://schemas.openxmlformats.org/markup-compatibility/2006" xmlns:v="urn:schemas-microsoft-com:vml" xmlns:o="urn:schemas-microsoft-com:office:office" mc:Ignorable="w14">
   <w:p>
+    <w:pPr>
+      <w:pStyle w:val="页眉与页脚"/>
+      <w:bidi w:val="0"/>
+    </w:pPr>
     <w:r/>
   </w:p>
 </w:ftr>
@@ -618,6 +1312,10 @@
 <file path=word/header1.xml><?xml version="1.0" encoding="utf-8"?>
 <w:hdr xmlns:r="http://schemas.openxmlformats.org/officeDocument/2006/relationships" xmlns:wp="http://schemas.openxmlformats.org/drawingml/2006/wordprocessingDrawing" xmlns:w="http://schemas.openxmlformats.org/wordprocessingml/2006/main" xmlns:w10="urn:schemas-microsoft-com:office:word" xmlns:w14="http://schemas.microsoft.com/office/word/2010/wordml" xmlns:wps="http://schemas.microsoft.com/office/word/2010/wordprocessingShape" xmlns:wpg="http://schemas.microsoft.com/office/word/2010/wordprocessingGroup" xmlns:mc="http://schemas.openxmlformats.org/markup-compatibility/2006" xmlns:v="urn:schemas-microsoft-com:vml" xmlns:o="urn:schemas-microsoft-com:office:office" mc:Ignorable="w14">
   <w:p>
+    <w:pPr>
+      <w:pStyle w:val="页眉与页脚"/>
+      <w:bidi w:val="0"/>
+    </w:pPr>
     <w:r/>
   </w:p>
 </w:hdr>
@@ -730,9 +1428,49 @@
     <w:next w:val="No List"/>
     <w:pPr/>
   </w:style>
-  <w:style w:type="paragraph" w:styleId="大标题 2">
-    <w:name w:val="大标题 2"/>
-    <w:next w:val="正文 3"/>
+  <w:style w:type="paragraph" w:styleId="页眉与页脚">
+    <w:name w:val="页眉与页脚"/>
+    <w:next w:val="页眉与页脚"/>
+    <w:pPr>
+      <w:keepNext w:val="0"/>
+      <w:keepLines w:val="0"/>
+      <w:pageBreakBefore w:val="0"/>
+      <w:widowControl w:val="1"/>
+      <w:shd w:val="clear" w:color="auto" w:fill="auto"/>
+      <w:tabs>
+        <w:tab w:val="right" w:pos="9020"/>
+      </w:tabs>
+      <w:suppressAutoHyphens w:val="0"/>
+      <w:bidi w:val="0"/>
+      <w:spacing w:before="0" w:after="0" w:line="240" w:lineRule="auto"/>
+      <w:ind w:left="0" w:right="0" w:firstLine="0"/>
+      <w:jc w:val="left"/>
+      <w:outlineLvl w:val="9"/>
+    </w:pPr>
+    <w:rPr>
+      <w:rFonts w:ascii="Helvetica" w:cs="Arial Unicode MS" w:hAnsi="Helvetica" w:eastAsia="Arial Unicode MS"/>
+      <w:b w:val="0"/>
+      <w:bCs w:val="0"/>
+      <w:i w:val="0"/>
+      <w:iCs w:val="0"/>
+      <w:caps w:val="0"/>
+      <w:smallCaps w:val="0"/>
+      <w:strike w:val="0"/>
+      <w:dstrike w:val="0"/>
+      <w:outline w:val="0"/>
+      <w:color w:val="000000"/>
+      <w:spacing w:val="0"/>
+      <w:kern w:val="0"/>
+      <w:position w:val="0"/>
+      <w:sz w:val="24"/>
+      <w:szCs w:val="24"/>
+      <w:u w:val="none"/>
+      <w:vertAlign w:val="baseline"/>
+    </w:rPr>
+  </w:style>
+  <w:style w:type="paragraph" w:styleId="大标题">
+    <w:name w:val="大标题"/>
+    <w:next w:val="正文"/>
     <w:pPr>
       <w:keepNext w:val="1"/>
       <w:keepLines w:val="0"/>
@@ -765,7 +1503,45 @@
       <w:szCs w:val="60"/>
       <w:u w:val="none"/>
       <w:vertAlign w:val="baseline"/>
-      <w:lang w:val="en-US"/>
+      <w:lang w:val="fr-FR"/>
+    </w:rPr>
+  </w:style>
+  <w:style w:type="paragraph" w:styleId="正文">
+    <w:name w:val="正文"/>
+    <w:next w:val="正文"/>
+    <w:pPr>
+      <w:keepNext w:val="0"/>
+      <w:keepLines w:val="0"/>
+      <w:pageBreakBefore w:val="0"/>
+      <w:widowControl w:val="1"/>
+      <w:shd w:val="clear" w:color="auto" w:fill="auto"/>
+      <w:suppressAutoHyphens w:val="0"/>
+      <w:bidi w:val="0"/>
+      <w:spacing w:before="0" w:after="0" w:line="240" w:lineRule="auto"/>
+      <w:ind w:left="0" w:right="0" w:firstLine="0"/>
+      <w:jc w:val="left"/>
+      <w:outlineLvl w:val="9"/>
+    </w:pPr>
+    <w:rPr>
+      <w:rFonts w:ascii="Times New Roman" w:cs="Arial Unicode MS" w:hAnsi="Times New Roman" w:eastAsia="Arial Unicode MS"/>
+      <w:b w:val="0"/>
+      <w:bCs w:val="0"/>
+      <w:i w:val="0"/>
+      <w:iCs w:val="0"/>
+      <w:caps w:val="0"/>
+      <w:smallCaps w:val="0"/>
+      <w:strike w:val="0"/>
+      <w:dstrike w:val="0"/>
+      <w:outline w:val="0"/>
+      <w:color w:val="000000"/>
+      <w:spacing w:val="0"/>
+      <w:kern w:val="0"/>
+      <w:position w:val="0"/>
+      <w:sz w:val="24"/>
+      <w:szCs w:val="24"/>
+      <w:u w:val="none" w:color="000000"/>
+      <w:vertAlign w:val="baseline"/>
+      <w:lang w:val="fr-FR"/>
     </w:rPr>
   </w:style>
   <w:style w:type="paragraph" w:styleId="正文 3">
@@ -801,7 +1577,7 @@
       <w:position w:val="0"/>
       <w:sz w:val="22"/>
       <w:szCs w:val="22"/>
-      <w:u w:val="none"/>
+      <w:u w:val="none" w:color="000000"/>
       <w:vertAlign w:val="baseline"/>
       <w:lang w:val="en-US"/>
     </w:rPr>
@@ -839,6 +1615,44 @@
       <w:position w:val="0"/>
       <w:sz w:val="36"/>
       <w:szCs w:val="36"/>
+      <w:u w:val="none" w:color="000000"/>
+      <w:vertAlign w:val="baseline"/>
+      <w:lang w:val="en-US"/>
+    </w:rPr>
+  </w:style>
+  <w:style w:type="paragraph" w:styleId="副标题">
+    <w:name w:val="副标题"/>
+    <w:next w:val="正文"/>
+    <w:pPr>
+      <w:keepNext w:val="1"/>
+      <w:keepLines w:val="0"/>
+      <w:pageBreakBefore w:val="0"/>
+      <w:widowControl w:val="1"/>
+      <w:shd w:val="clear" w:color="auto" w:fill="auto"/>
+      <w:suppressAutoHyphens w:val="0"/>
+      <w:bidi w:val="0"/>
+      <w:spacing w:before="0" w:after="0" w:line="240" w:lineRule="auto"/>
+      <w:ind w:left="0" w:right="0" w:firstLine="0"/>
+      <w:jc w:val="left"/>
+      <w:outlineLvl w:val="9"/>
+    </w:pPr>
+    <w:rPr>
+      <w:rFonts w:ascii="Helvetica" w:cs="Arial Unicode MS" w:hAnsi="Helvetica" w:eastAsia="Arial Unicode MS"/>
+      <w:b w:val="0"/>
+      <w:bCs w:val="0"/>
+      <w:i w:val="0"/>
+      <w:iCs w:val="0"/>
+      <w:caps w:val="0"/>
+      <w:smallCaps w:val="0"/>
+      <w:strike w:val="0"/>
+      <w:dstrike w:val="0"/>
+      <w:outline w:val="0"/>
+      <w:color w:val="000000"/>
+      <w:spacing w:val="0"/>
+      <w:kern w:val="0"/>
+      <w:position w:val="0"/>
+      <w:sz w:val="40"/>
+      <w:szCs w:val="40"/>
       <w:u w:val="none"/>
       <w:vertAlign w:val="baseline"/>
       <w:lang w:val="en-US"/>
@@ -877,7 +1691,7 @@
       <w:position w:val="0"/>
       <w:sz w:val="22"/>
       <w:szCs w:val="22"/>
-      <w:u w:val="none"/>
+      <w:u w:val="none" w:color="000000"/>
       <w:vertAlign w:val="baseline"/>
       <w:lang w:val="en-US"/>
     </w:rPr>
@@ -896,10 +1710,10 @@
         <a:srgbClr val="FFFFFF"/>
       </a:lt1>
       <a:dk2>
-        <a:srgbClr val="404040"/>
+        <a:srgbClr val="A7A7A7"/>
       </a:dk2>
       <a:lt2>
-        <a:srgbClr val="BFBFBF"/>
+        <a:srgbClr val="535353"/>
       </a:lt2>
       <a:accent1>
         <a:srgbClr val="499BC9"/>
@@ -1093,14 +1907,15 @@
   <a:objectDefaults>
     <a:spDef>
       <a:spPr>
-        <a:blipFill rotWithShape="1">
-          <a:blip r:embed="rId1"/>
-          <a:srcRect l="0" t="0" r="0" b="0"/>
-          <a:tile tx="0" ty="0" sx="100000" sy="100000" flip="none" algn="tl"/>
-        </a:blipFill>
-        <a:ln w="12700" cap="flat">
-          <a:noFill/>
-          <a:miter lim="400000"/>
+        <a:solidFill>
+          <a:srgbClr val="FFFFFF"/>
+        </a:solidFill>
+        <a:ln w="25400" cap="flat">
+          <a:solidFill>
+            <a:schemeClr val="accent1"/>
+          </a:solidFill>
+          <a:prstDash val="solid"/>
+          <a:round/>
         </a:ln>
         <a:effectLst>
           <a:outerShdw sx="100000" sy="100000" kx="0" ky="0" algn="b" rotWithShape="0" blurRad="38100" dist="25400" dir="5400000">
@@ -1115,35 +1930,29 @@
         <a:spAutoFit/>
       </a:bodyPr>
       <a:lstStyle>
-        <a:defPPr marL="0" marR="0" indent="0" algn="ctr" defTabSz="457200" rtl="0" fontAlgn="auto" latinLnBrk="0" hangingPunct="0">
-          <a:lnSpc>
-            <a:spcPct val="100000"/>
-          </a:lnSpc>
-          <a:spcBef>
-            <a:spcPts val="0"/>
-          </a:spcBef>
-          <a:spcAft>
-            <a:spcPts val="0"/>
-          </a:spcAft>
-          <a:buClrTx/>
-          <a:buSzTx/>
-          <a:buFontTx/>
-          <a:buNone/>
-          <a:tabLst/>
-          <a:defRPr b="0" baseline="0" cap="none" i="0" spc="0" strike="noStrike" sz="1200" u="none" kumimoji="0" normalizeH="0">
-            <a:ln>
-              <a:noFill/>
-            </a:ln>
-            <a:solidFill>
-              <a:srgbClr val="FFFFFF"/>
-            </a:solidFill>
-            <a:effectLst>
-              <a:outerShdw sx="100000" sy="100000" kx="0" ky="0" algn="b" rotWithShape="0" blurRad="25400" dist="23998" dir="2700000">
-                <a:srgbClr val="000000">
-                  <a:alpha val="31034"/>
-                </a:srgbClr>
-              </a:outerShdw>
-            </a:effectLst>
+        <a:defPPr marL="0" marR="0" indent="0" algn="l" defTabSz="914400" rtl="0" fontAlgn="auto" latinLnBrk="0" hangingPunct="0">
+          <a:lnSpc>
+            <a:spcPct val="100000"/>
+          </a:lnSpc>
+          <a:spcBef>
+            <a:spcPts val="0"/>
+          </a:spcBef>
+          <a:spcAft>
+            <a:spcPts val="0"/>
+          </a:spcAft>
+          <a:buClrTx/>
+          <a:buSzTx/>
+          <a:buFontTx/>
+          <a:buNone/>
+          <a:tabLst/>
+          <a:defRPr b="0" baseline="0" cap="none" i="0" spc="0" strike="noStrike" sz="1800" u="none" kumimoji="0" normalizeH="0">
+            <a:ln>
+              <a:noFill/>
+            </a:ln>
+            <a:solidFill>
+              <a:srgbClr val="000000"/>
+            </a:solidFill>
+            <a:effectLst/>
             <a:uFillTx/>
             <a:latin typeface="+mn-lt"/>
             <a:ea typeface="+mn-ea"/>
@@ -1396,14 +2205,20 @@
     <a:lnDef>
       <a:spPr>
         <a:noFill/>
-        <a:ln w="6350" cap="flat">
+        <a:ln w="25400" cap="flat">
           <a:solidFill>
-            <a:srgbClr val="000000"/>
+            <a:schemeClr val="accent1"/>
           </a:solidFill>
           <a:prstDash val="solid"/>
-          <a:miter lim="400000"/>
+          <a:round/>
         </a:ln>
-        <a:effectLst/>
+        <a:effectLst>
+          <a:outerShdw sx="100000" sy="100000" kx="0" ky="0" algn="b" rotWithShape="0" blurRad="38100" dist="25400" dir="5400000">
+            <a:srgbClr val="000000">
+              <a:alpha val="50000"/>
+            </a:srgbClr>
+          </a:outerShdw>
+        </a:effectLst>
         <a:sp3d/>
       </a:spPr>
       <a:bodyPr rot="0" spcFirstLastPara="1" vertOverflow="overflow" horzOverflow="overflow" vert="horz" wrap="square" lIns="91439" tIns="45719" rIns="91439" bIns="45719" numCol="1" spcCol="38100" rtlCol="0" anchor="t" upright="0">
@@ -1692,22 +2507,22 @@
         <a:spAutoFit/>
       </a:bodyPr>
       <a:lstStyle>
-        <a:defPPr marL="0" marR="0" indent="0" algn="l" defTabSz="457200" rtl="0" fontAlgn="auto" latinLnBrk="0" hangingPunct="0">
-          <a:lnSpc>
-            <a:spcPct val="100000"/>
-          </a:lnSpc>
-          <a:spcBef>
-            <a:spcPts val="0"/>
-          </a:spcBef>
-          <a:spcAft>
-            <a:spcPts val="0"/>
-          </a:spcAft>
-          <a:buClrTx/>
-          <a:buSzTx/>
-          <a:buFontTx/>
-          <a:buNone/>
-          <a:tabLst/>
-          <a:defRPr b="0" baseline="0" cap="none" i="0" spc="0" strike="noStrike" sz="1100" u="none" kumimoji="0" normalizeH="0">
+        <a:defPPr marL="0" marR="0" indent="0" algn="l" defTabSz="914400" rtl="0" fontAlgn="auto" latinLnBrk="0" hangingPunct="0">
+          <a:lnSpc>
+            <a:spcPct val="100000"/>
+          </a:lnSpc>
+          <a:spcBef>
+            <a:spcPts val="0"/>
+          </a:spcBef>
+          <a:spcAft>
+            <a:spcPts val="0"/>
+          </a:spcAft>
+          <a:buClrTx/>
+          <a:buSzTx/>
+          <a:buFontTx/>
+          <a:buNone/>
+          <a:tabLst/>
+          <a:defRPr b="0" baseline="0" cap="none" i="0" spc="0" strike="noStrike" sz="1800" u="none" kumimoji="0" normalizeH="0">
             <a:ln>
               <a:noFill/>
             </a:ln>

</xml_diff>